<commit_message>
blackbox_test_08-b759a30: Test that background settings are user-specific and do not affect other accounts
</commit_message>
<xml_diff>
--- a/Tests/Test_06-b759a30/blackbox_test_08-b759a30.docx
+++ b/Tests/Test_06-b759a30/blackbox_test_08-b759a30.docx
@@ -65,10 +65,19 @@
         <w:t xml:space="preserve">                                                                               </w:t>
       </w:r>
       <w:r>
-        <w:t xml:space="preserve">                                      </w:t>
+        <w:t xml:space="preserve">                                   </w:t>
       </w:r>
       <w:r>
         <w:t>Date conducted: </w:t>
+      </w:r>
+      <w:r>
+        <w:t xml:space="preserve">Nov 30, 2024, </w:t>
+      </w:r>
+      <w:r>
+        <w:t>10:05</w:t>
+      </w:r>
+      <w:r>
+        <w:t xml:space="preserve"> PM</w:t>
       </w:r>
     </w:p>
     <w:p>
@@ -136,11 +145,11 @@
         <w:tblLook w:val="04A0" w:firstRow="1" w:lastRow="0" w:firstColumn="1" w:lastColumn="0" w:noHBand="0" w:noVBand="1"/>
       </w:tblPr>
       <w:tblGrid>
-        <w:gridCol w:w="4795"/>
-        <w:gridCol w:w="2815"/>
-        <w:gridCol w:w="2286"/>
-        <w:gridCol w:w="5157"/>
-        <w:gridCol w:w="1200"/>
+        <w:gridCol w:w="4021"/>
+        <w:gridCol w:w="2447"/>
+        <w:gridCol w:w="2033"/>
+        <w:gridCol w:w="4280"/>
+        <w:gridCol w:w="3472"/>
         <w:gridCol w:w="1020"/>
       </w:tblGrid>
       <w:tr>
@@ -435,7 +444,11 @@
             <w:vAlign w:val="center"/>
             <w:hideMark/>
           </w:tcPr>
-          <w:p/>
+          <w:p>
+            <w:r>
+              <w:t>Selected background is applied and remains the same after logout/login</w:t>
+            </w:r>
+          </w:p>
         </w:tc>
         <w:tc>
           <w:tcPr>
@@ -455,7 +468,11 @@
             <w:vAlign w:val="bottom"/>
             <w:hideMark/>
           </w:tcPr>
-          <w:p/>
+          <w:p>
+            <w:r>
+              <w:t>Pass</w:t>
+            </w:r>
+          </w:p>
         </w:tc>
       </w:tr>
       <w:tr>
@@ -576,7 +593,11 @@
             <w:vAlign w:val="center"/>
             <w:hideMark/>
           </w:tcPr>
-          <w:p/>
+          <w:p>
+            <w:r>
+              <w:t>Across all sessions, the selected background remains consistent</w:t>
+            </w:r>
+          </w:p>
         </w:tc>
         <w:tc>
           <w:tcPr>
@@ -596,7 +617,11 @@
             <w:vAlign w:val="bottom"/>
             <w:hideMark/>
           </w:tcPr>
-          <w:p/>
+          <w:p>
+            <w:r>
+              <w:t>Pass</w:t>
+            </w:r>
+          </w:p>
         </w:tc>
       </w:tr>
       <w:tr>
@@ -717,7 +742,19 @@
             <w:vAlign w:val="center"/>
             <w:hideMark/>
           </w:tcPr>
-          <w:p/>
+          <w:p>
+            <w:r>
+              <w:t xml:space="preserve">First user’s settings </w:t>
+            </w:r>
+            <w:proofErr w:type="gramStart"/>
+            <w:r>
+              <w:t>carries</w:t>
+            </w:r>
+            <w:proofErr w:type="gramEnd"/>
+            <w:r>
+              <w:t xml:space="preserve"> over to the second user’s background settings</w:t>
+            </w:r>
+          </w:p>
         </w:tc>
         <w:tc>
           <w:tcPr>
@@ -737,7 +774,11 @@
             <w:vAlign w:val="bottom"/>
             <w:hideMark/>
           </w:tcPr>
-          <w:p/>
+          <w:p>
+            <w:r>
+              <w:t>Fail</w:t>
+            </w:r>
+          </w:p>
         </w:tc>
       </w:tr>
     </w:tbl>
@@ -1156,6 +1197,7 @@
   <w:style w:type="character" w:default="1" w:styleId="DefaultParagraphFont">
     <w:name w:val="Default Paragraph Font"/>
     <w:uiPriority w:val="1"/>
+    <w:semiHidden/>
     <w:unhideWhenUsed/>
   </w:style>
   <w:style w:type="table" w:default="1" w:styleId="TableNormal">

</xml_diff>

<commit_message>
blackbox_test_08-b759a30: Test that background settings are user-specific and do not affect other accounts, Test that the selected background remains consistent across multiple sessions
</commit_message>
<xml_diff>
--- a/Tests/Test_06-b759a30/blackbox_test_08-b759a30.docx
+++ b/Tests/Test_06-b759a30/blackbox_test_08-b759a30.docx
@@ -145,11 +145,11 @@
         <w:tblLook w:val="04A0" w:firstRow="1" w:lastRow="0" w:firstColumn="1" w:lastColumn="0" w:noHBand="0" w:noVBand="1"/>
       </w:tblPr>
       <w:tblGrid>
-        <w:gridCol w:w="4021"/>
-        <w:gridCol w:w="2447"/>
-        <w:gridCol w:w="2033"/>
-        <w:gridCol w:w="4280"/>
-        <w:gridCol w:w="3472"/>
+        <w:gridCol w:w="3724"/>
+        <w:gridCol w:w="2306"/>
+        <w:gridCol w:w="1937"/>
+        <w:gridCol w:w="3944"/>
+        <w:gridCol w:w="4342"/>
         <w:gridCol w:w="1020"/>
       </w:tblGrid>
       <w:tr>
@@ -597,6 +597,9 @@
             <w:r>
               <w:t>Across all sessions, the selected background remains consistent</w:t>
             </w:r>
+            <w:r>
+              <w:t xml:space="preserve"> except when accessing the statistics screen</w:t>
+            </w:r>
           </w:p>
         </w:tc>
         <w:tc>
@@ -619,7 +622,7 @@
           </w:tcPr>
           <w:p>
             <w:r>
-              <w:t>Pass</w:t>
+              <w:t>Fail</w:t>
             </w:r>
           </w:p>
         </w:tc>
@@ -744,15 +747,7 @@
           </w:tcPr>
           <w:p>
             <w:r>
-              <w:t xml:space="preserve">First user’s settings </w:t>
-            </w:r>
-            <w:proofErr w:type="gramStart"/>
-            <w:r>
-              <w:t>carries</w:t>
-            </w:r>
-            <w:proofErr w:type="gramEnd"/>
-            <w:r>
-              <w:t xml:space="preserve"> over to the second user’s background settings</w:t>
+              <w:t>First user’s settings carries over to the second user’s background settings</w:t>
             </w:r>
           </w:p>
         </w:tc>

</xml_diff>